<commit_message>
Finish first draft of report
Still need to add something in it to achieve full credit. please NOTICE!
</commit_message>
<xml_diff>
--- a/CSE352 Final Project Report.docx
+++ b/CSE352 Final Project Report.docx
@@ -313,7 +313,7 @@
       <w:pPr>
         <w:spacing w:line="480" w:lineRule="auto"/>
         <w:rPr>
-          <w:rFonts w:ascii="Times New Roman" w:hAnsi="Times New Roman" w:cs="Times New Roman" w:hint="eastAsia"/>
+          <w:rFonts w:ascii="Times New Roman" w:hAnsi="Times New Roman" w:cs="Times New Roman"/>
           <w:sz w:val="24"/>
           <w:szCs w:val="24"/>
         </w:rPr>
@@ -1183,11 +1183,483 @@
         <w:spacing w:line="480" w:lineRule="auto"/>
         <w:jc w:val="left"/>
         <w:rPr>
+          <w:rFonts w:ascii="Times New Roman" w:hAnsi="Times New Roman" w:cs="Times New Roman"/>
+          <w:b/>
+          <w:sz w:val="24"/>
+          <w:szCs w:val="24"/>
+        </w:rPr>
+      </w:pPr>
+      <w:r>
+        <w:rPr>
           <w:rFonts w:ascii="Times New Roman" w:hAnsi="Times New Roman" w:cs="Times New Roman" w:hint="eastAsia"/>
           <w:b/>
           <w:sz w:val="24"/>
           <w:szCs w:val="24"/>
         </w:rPr>
+        <w:t>Application Description</w:t>
+      </w:r>
+    </w:p>
+    <w:p>
+      <w:pPr>
+        <w:spacing w:line="480" w:lineRule="auto"/>
+        <w:jc w:val="left"/>
+        <w:rPr>
+          <w:rFonts w:ascii="Times New Roman" w:hAnsi="Times New Roman" w:cs="Times New Roman"/>
+          <w:sz w:val="24"/>
+          <w:szCs w:val="24"/>
+        </w:rPr>
+      </w:pPr>
+      <w:r>
+        <w:rPr>
+          <w:rFonts w:ascii="Times New Roman" w:hAnsi="Times New Roman" w:cs="Times New Roman" w:hint="eastAsia"/>
+          <w:sz w:val="24"/>
+          <w:szCs w:val="24"/>
+        </w:rPr>
+        <w:t>We did implement a ResNet model but for some reason, some of it</w:t>
+      </w:r>
+      <w:r>
+        <w:rPr>
+          <w:rFonts w:ascii="Times New Roman" w:hAnsi="Times New Roman" w:cs="Times New Roman"/>
+          <w:sz w:val="24"/>
+          <w:szCs w:val="24"/>
+        </w:rPr>
+        <w:t>’s layer can’t connect to each other (mat1 don’t match with mat2).</w:t>
+      </w:r>
+      <w:r>
+        <w:rPr>
+          <w:rFonts w:ascii="Times New Roman" w:hAnsi="Times New Roman" w:cs="Times New Roman"/>
+          <w:sz w:val="24"/>
+          <w:szCs w:val="24"/>
+        </w:rPr>
+        <w:t xml:space="preserve"> We implement the normal basic block of ResNet 18/34, and the bottleneck block for ResNet 50/101/152</w:t>
+      </w:r>
+      <w:r>
+        <w:rPr>
+          <w:rFonts w:ascii="Times New Roman" w:hAnsi="Times New Roman" w:cs="Times New Roman"/>
+          <w:sz w:val="24"/>
+          <w:szCs w:val="24"/>
+        </w:rPr>
+        <w:t xml:space="preserve">. </w:t>
+      </w:r>
+      <w:r>
+        <w:rPr>
+          <w:rFonts w:ascii="Times New Roman" w:hAnsi="Times New Roman" w:cs="Times New Roman"/>
+          <w:sz w:val="24"/>
+          <w:szCs w:val="24"/>
+        </w:rPr>
+        <w:t>Our ResNet classes is trying to do a generic model which can fulfill all type of ResNet’s structure. It will make several layer based on the parameter</w:t>
+      </w:r>
+      <w:r>
+        <w:rPr>
+          <w:rFonts w:ascii="Times New Roman" w:hAnsi="Times New Roman" w:cs="Times New Roman"/>
+          <w:sz w:val="24"/>
+          <w:szCs w:val="24"/>
+        </w:rPr>
+        <w:t xml:space="preserve"> (layer_number)</w:t>
+      </w:r>
+      <w:r>
+        <w:rPr>
+          <w:rFonts w:ascii="Times New Roman" w:hAnsi="Times New Roman" w:cs="Times New Roman"/>
+          <w:sz w:val="24"/>
+          <w:szCs w:val="24"/>
+        </w:rPr>
+        <w:t xml:space="preserve"> passed in when it’s object first been initiated. </w:t>
+      </w:r>
+      <w:r>
+        <w:rPr>
+          <w:rFonts w:ascii="Times New Roman" w:hAnsi="Times New Roman" w:cs="Times New Roman"/>
+          <w:sz w:val="24"/>
+          <w:szCs w:val="24"/>
+        </w:rPr>
+        <w:t>So we can use these layer number to control which version of ResNet we want to use.</w:t>
+      </w:r>
+    </w:p>
+    <w:p>
+      <w:pPr>
+        <w:spacing w:line="480" w:lineRule="auto"/>
+        <w:jc w:val="left"/>
+        <w:rPr>
+          <w:rFonts w:ascii="Times New Roman" w:hAnsi="Times New Roman" w:cs="Times New Roman"/>
+          <w:sz w:val="24"/>
+          <w:szCs w:val="24"/>
+        </w:rPr>
+      </w:pPr>
+      <w:r>
+        <w:rPr>
+          <w:rFonts w:ascii="Times New Roman" w:hAnsi="Times New Roman" w:cs="Times New Roman"/>
+          <w:sz w:val="24"/>
+          <w:szCs w:val="24"/>
+        </w:rPr>
+        <w:t>Our data were extracted form a Kaggle website. It’s topic is “Rock Paper Scissors”. The main purpose of this dataset is to let model learn from images of human hands shape of Rock Paper and Scissors. And make a classification prediction of test image which shape is the hand</w:t>
+      </w:r>
+      <w:r>
+        <w:rPr>
+          <w:rFonts w:ascii="Times New Roman" w:hAnsi="Times New Roman" w:cs="Times New Roman"/>
+          <w:sz w:val="24"/>
+          <w:szCs w:val="24"/>
+        </w:rPr>
+        <w:t xml:space="preserve"> represent.</w:t>
+      </w:r>
+      <w:r>
+        <w:rPr>
+          <w:rFonts w:ascii="Times New Roman" w:hAnsi="Times New Roman" w:cs="Times New Roman"/>
+          <w:sz w:val="24"/>
+          <w:szCs w:val="24"/>
+        </w:rPr>
+        <w:t xml:space="preserve"> Image has total number around 1400 (Julien, 2019). We use torchvision.datasets to extract images into ndarrays. By using </w:t>
+      </w:r>
+      <w:r>
+        <w:rPr>
+          <w:rFonts w:ascii="Times New Roman" w:hAnsi="Times New Roman" w:cs="Times New Roman"/>
+          <w:sz w:val="24"/>
+          <w:szCs w:val="24"/>
+        </w:rPr>
+        <w:lastRenderedPageBreak/>
+        <w:t>ImageFolder function from torchvision, it’s easy to extract images lays in different folders (data/scissors, data/rock, etc.). Then we pytorch’s dataloader to load all images with batch size of 8, shuffled and prepare to train/evaluate.</w:t>
+      </w:r>
+    </w:p>
+    <w:p>
+      <w:pPr>
+        <w:spacing w:line="480" w:lineRule="auto"/>
+        <w:jc w:val="left"/>
+        <w:rPr>
+          <w:rFonts w:ascii="Times New Roman" w:hAnsi="Times New Roman" w:cs="Times New Roman"/>
+          <w:sz w:val="24"/>
+          <w:szCs w:val="24"/>
+        </w:rPr>
+      </w:pPr>
+      <w:r>
+        <w:rPr>
+          <w:rFonts w:ascii="Times New Roman" w:hAnsi="Times New Roman" w:cs="Times New Roman" w:hint="eastAsia"/>
+          <w:sz w:val="24"/>
+          <w:szCs w:val="24"/>
+        </w:rPr>
+        <w:t xml:space="preserve">Our model </w:t>
+      </w:r>
+      <w:r>
+        <w:rPr>
+          <w:rFonts w:ascii="Times New Roman" w:hAnsi="Times New Roman" w:cs="Times New Roman"/>
+          <w:sz w:val="24"/>
+          <w:szCs w:val="24"/>
+        </w:rPr>
+        <w:t>was got</w:t>
+      </w:r>
+      <w:r>
+        <w:rPr>
+          <w:rFonts w:ascii="Times New Roman" w:hAnsi="Times New Roman" w:cs="Times New Roman" w:hint="eastAsia"/>
+          <w:sz w:val="24"/>
+          <w:szCs w:val="24"/>
+        </w:rPr>
+        <w:t xml:space="preserve"> directly </w:t>
+      </w:r>
+      <w:r>
+        <w:rPr>
+          <w:rFonts w:ascii="Times New Roman" w:hAnsi="Times New Roman" w:cs="Times New Roman"/>
+          <w:sz w:val="24"/>
+          <w:szCs w:val="24"/>
+        </w:rPr>
+        <w:t>from</w:t>
+      </w:r>
+      <w:r>
+        <w:rPr>
+          <w:rFonts w:ascii="Times New Roman" w:hAnsi="Times New Roman" w:cs="Times New Roman" w:hint="eastAsia"/>
+          <w:sz w:val="24"/>
+          <w:szCs w:val="24"/>
+        </w:rPr>
+        <w:t xml:space="preserve"> pytorch api</w:t>
+      </w:r>
+      <w:r>
+        <w:rPr>
+          <w:rFonts w:ascii="Times New Roman" w:hAnsi="Times New Roman" w:cs="Times New Roman"/>
+          <w:sz w:val="24"/>
+          <w:szCs w:val="24"/>
+        </w:rPr>
+        <w:t xml:space="preserve">. </w:t>
+      </w:r>
+      <w:r>
+        <w:rPr>
+          <w:rFonts w:ascii="Times New Roman" w:hAnsi="Times New Roman" w:cs="Times New Roman"/>
+          <w:sz w:val="24"/>
+          <w:szCs w:val="24"/>
+        </w:rPr>
+        <w:t>We use ResNet18 with pre-trained parameters.</w:t>
+      </w:r>
+      <w:r>
+        <w:rPr>
+          <w:rFonts w:ascii="Times New Roman" w:hAnsi="Times New Roman" w:cs="Times New Roman"/>
+          <w:sz w:val="24"/>
+          <w:szCs w:val="24"/>
+        </w:rPr>
+        <w:t xml:space="preserve"> We choose Cross entropy loss as our loss function. We were thinking about binomial distribution form of maximum likelihoods but seems it only support binary classes. We also choose Stochastic Gradient descent as our optimize function.</w:t>
+      </w:r>
+    </w:p>
+    <w:p>
+      <w:pPr>
+        <w:spacing w:line="480" w:lineRule="auto"/>
+        <w:jc w:val="left"/>
+        <w:rPr>
+          <w:rFonts w:ascii="Times New Roman" w:hAnsi="Times New Roman" w:cs="Times New Roman"/>
+          <w:sz w:val="24"/>
+          <w:szCs w:val="24"/>
+        </w:rPr>
+      </w:pPr>
+      <w:r>
+        <w:rPr>
+          <w:rFonts w:ascii="Times New Roman" w:hAnsi="Times New Roman" w:cs="Times New Roman"/>
+          <w:sz w:val="24"/>
+          <w:szCs w:val="24"/>
+        </w:rPr>
+        <w:t>For further detail of our implementation, please see CSE352_Proj.ipynb</w:t>
+      </w:r>
+      <w:r>
+        <w:rPr>
+          <w:rFonts w:ascii="Times New Roman" w:hAnsi="Times New Roman" w:cs="Times New Roman"/>
+          <w:sz w:val="24"/>
+          <w:szCs w:val="24"/>
+        </w:rPr>
+        <w:t>.</w:t>
+      </w:r>
+    </w:p>
+    <w:p>
+      <w:pPr>
+        <w:spacing w:line="480" w:lineRule="auto"/>
+        <w:jc w:val="left"/>
+        <w:rPr>
+          <w:rFonts w:ascii="Times New Roman" w:hAnsi="Times New Roman" w:cs="Times New Roman"/>
+          <w:sz w:val="24"/>
+          <w:szCs w:val="24"/>
+        </w:rPr>
+      </w:pPr>
+    </w:p>
+    <w:p>
+      <w:pPr>
+        <w:spacing w:line="480" w:lineRule="auto"/>
+        <w:jc w:val="left"/>
+        <w:rPr>
+          <w:rFonts w:ascii="Times New Roman" w:hAnsi="Times New Roman" w:cs="Times New Roman"/>
+          <w:b/>
+          <w:sz w:val="24"/>
+          <w:szCs w:val="24"/>
+        </w:rPr>
+      </w:pPr>
+      <w:r>
+        <w:rPr>
+          <w:rFonts w:ascii="Times New Roman" w:hAnsi="Times New Roman" w:cs="Times New Roman"/>
+          <w:b/>
+          <w:sz w:val="24"/>
+          <w:szCs w:val="24"/>
+        </w:rPr>
+        <w:t>Research</w:t>
+      </w:r>
+    </w:p>
+    <w:p>
+      <w:pPr>
+        <w:spacing w:line="480" w:lineRule="auto"/>
+        <w:jc w:val="left"/>
+        <w:rPr>
+          <w:rFonts w:ascii="Times New Roman" w:hAnsi="Times New Roman" w:cs="Times New Roman"/>
+          <w:sz w:val="24"/>
+          <w:szCs w:val="24"/>
+        </w:rPr>
+      </w:pPr>
+      <w:r>
+        <w:rPr>
+          <w:rFonts w:ascii="Times New Roman" w:hAnsi="Times New Roman" w:cs="Times New Roman" w:hint="eastAsia"/>
+          <w:sz w:val="24"/>
+          <w:szCs w:val="24"/>
+        </w:rPr>
+        <w:t>We compare our trained ResNet with non-tuned raw ResNet18</w:t>
+      </w:r>
+      <w:r>
+        <w:rPr>
+          <w:rFonts w:ascii="Times New Roman" w:hAnsi="Times New Roman" w:cs="Times New Roman"/>
+          <w:sz w:val="24"/>
+          <w:szCs w:val="24"/>
+        </w:rPr>
+        <w:t xml:space="preserve"> of pytorch. Without fine tuning, raw network gave a accuracy of 0%. This is because ResNet18’s last layer doesn’t have 3 classes as what we have. It might have several outputs like: cars, airplanes, flower, orange,</w:t>
+      </w:r>
+      <w:r>
+        <w:rPr>
+          <w:rFonts w:ascii="Times New Roman" w:hAnsi="Times New Roman" w:cs="Times New Roman"/>
+          <w:sz w:val="24"/>
+          <w:szCs w:val="24"/>
+        </w:rPr>
+        <w:t xml:space="preserve"> </w:t>
+      </w:r>
+      <w:r>
+        <w:rPr>
+          <w:rFonts w:ascii="Times New Roman" w:hAnsi="Times New Roman" w:cs="Times New Roman"/>
+          <w:sz w:val="24"/>
+          <w:szCs w:val="24"/>
+        </w:rPr>
+        <w:t xml:space="preserve">etc. Our images might </w:t>
+      </w:r>
+      <w:r>
+        <w:rPr>
+          <w:rFonts w:ascii="Times New Roman" w:hAnsi="Times New Roman" w:cs="Times New Roman"/>
+          <w:sz w:val="24"/>
+          <w:szCs w:val="24"/>
+        </w:rPr>
+        <w:t>classify</w:t>
+      </w:r>
+      <w:r>
+        <w:rPr>
+          <w:rFonts w:ascii="Times New Roman" w:hAnsi="Times New Roman" w:cs="Times New Roman"/>
+          <w:sz w:val="24"/>
+          <w:szCs w:val="24"/>
+        </w:rPr>
+        <w:t xml:space="preserve"> as hands but the class label we got doesn’t match what we want.</w:t>
+      </w:r>
+      <w:r>
+        <w:rPr>
+          <w:rFonts w:ascii="Times New Roman" w:hAnsi="Times New Roman" w:cs="Times New Roman"/>
+          <w:sz w:val="24"/>
+          <w:szCs w:val="24"/>
+        </w:rPr>
+        <w:t xml:space="preserve"> Then I add another layer </w:t>
+      </w:r>
+      <w:r>
+        <w:rPr>
+          <w:rFonts w:ascii="Times New Roman" w:hAnsi="Times New Roman" w:cs="Times New Roman"/>
+          <w:sz w:val="24"/>
+          <w:szCs w:val="24"/>
+        </w:rPr>
+        <w:t>which modified it to output of 3 and it’</w:t>
+      </w:r>
+      <w:r>
+        <w:rPr>
+          <w:rFonts w:ascii="Times New Roman" w:hAnsi="Times New Roman" w:cs="Times New Roman"/>
+          <w:sz w:val="24"/>
+          <w:szCs w:val="24"/>
+        </w:rPr>
+        <w:t>s accuracy rate rais up to 27</w:t>
+      </w:r>
+      <w:r>
+        <w:rPr>
+          <w:rFonts w:ascii="Times New Roman" w:hAnsi="Times New Roman" w:cs="Times New Roman"/>
+          <w:sz w:val="24"/>
+          <w:szCs w:val="24"/>
+        </w:rPr>
+        <w:t>% - 37%</w:t>
+      </w:r>
+      <w:r>
+        <w:rPr>
+          <w:rFonts w:ascii="Times New Roman" w:hAnsi="Times New Roman" w:cs="Times New Roman"/>
+          <w:sz w:val="24"/>
+          <w:szCs w:val="24"/>
+        </w:rPr>
+        <w:t xml:space="preserve">. This number is normal guessing expectation. </w:t>
+      </w:r>
+    </w:p>
+    <w:p>
+      <w:pPr>
+        <w:spacing w:line="480" w:lineRule="auto"/>
+        <w:jc w:val="center"/>
+        <w:rPr>
+          <w:rFonts w:ascii="Times New Roman" w:hAnsi="Times New Roman" w:cs="Times New Roman"/>
+          <w:sz w:val="24"/>
+          <w:szCs w:val="24"/>
+        </w:rPr>
+      </w:pPr>
+      <w:r>
+        <w:rPr>
+          <w:rFonts w:ascii="Times New Roman" w:hAnsi="Times New Roman" w:cs="Times New Roman"/>
+          <w:sz w:val="24"/>
+          <w:szCs w:val="24"/>
+        </w:rPr>
+        <w:t>E(xi) = xi/ sum(x’s)</w:t>
+      </w:r>
+    </w:p>
+    <w:p>
+      <w:pPr>
+        <w:spacing w:line="480" w:lineRule="auto"/>
+        <w:jc w:val="center"/>
+        <w:rPr>
+          <w:rFonts w:ascii="Times New Roman" w:hAnsi="Times New Roman" w:cs="Times New Roman"/>
+          <w:sz w:val="24"/>
+          <w:szCs w:val="24"/>
+        </w:rPr>
+      </w:pPr>
+      <w:r>
+        <w:rPr>
+          <w:rFonts w:ascii="Times New Roman" w:hAnsi="Times New Roman" w:cs="Times New Roman"/>
+          <w:sz w:val="24"/>
+          <w:szCs w:val="24"/>
+        </w:rPr>
+        <w:t>In this case: 1/3</w:t>
+      </w:r>
+    </w:p>
+    <w:p>
+      <w:pPr>
+        <w:spacing w:line="480" w:lineRule="auto"/>
+        <w:jc w:val="left"/>
+        <w:rPr>
+          <w:rFonts w:ascii="Times New Roman" w:hAnsi="Times New Roman" w:cs="Times New Roman"/>
+          <w:sz w:val="24"/>
+          <w:szCs w:val="24"/>
+        </w:rPr>
+      </w:pPr>
+      <w:r>
+        <w:rPr>
+          <w:rFonts w:ascii="Times New Roman" w:hAnsi="Times New Roman" w:cs="Times New Roman" w:hint="eastAsia"/>
+          <w:sz w:val="24"/>
+          <w:szCs w:val="24"/>
+        </w:rPr>
+        <w:t xml:space="preserve">After our </w:t>
+      </w:r>
+      <w:r>
+        <w:rPr>
+          <w:rFonts w:ascii="Times New Roman" w:hAnsi="Times New Roman" w:cs="Times New Roman"/>
+          <w:sz w:val="24"/>
+          <w:szCs w:val="24"/>
+        </w:rPr>
+        <w:t>training</w:t>
+      </w:r>
+      <w:r>
+        <w:rPr>
+          <w:rFonts w:ascii="Times New Roman" w:hAnsi="Times New Roman" w:cs="Times New Roman" w:hint="eastAsia"/>
+          <w:sz w:val="24"/>
+          <w:szCs w:val="24"/>
+        </w:rPr>
+        <w:t xml:space="preserve"> </w:t>
+      </w:r>
+      <w:r>
+        <w:rPr>
+          <w:rFonts w:ascii="Times New Roman" w:hAnsi="Times New Roman" w:cs="Times New Roman"/>
+          <w:sz w:val="24"/>
+          <w:szCs w:val="24"/>
+        </w:rPr>
+        <w:t xml:space="preserve">process, our model accuracy rate increased to 98% on our testing set. This means our model did learn something from training set. But with epoch of 10 and no more than 1400 images, we are afraid that we have trained a overfitting model. </w:t>
+      </w:r>
+      <w:r>
+        <w:rPr>
+          <w:rFonts w:ascii="Times New Roman" w:hAnsi="Times New Roman" w:cs="Times New Roman"/>
+          <w:sz w:val="24"/>
+          <w:szCs w:val="24"/>
+        </w:rPr>
+        <w:lastRenderedPageBreak/>
+        <w:t>The reason why we make this statement is because we didn’t do our feature extraction in a complex way. As data scientists, we know that data is the main driving force of our model. But our data in this case is very bias. All of them have a size of 300*200 pixel which means our model don’t have ability to make correct decision on predicting different size or image with 0 padding noises. All of our images are with green background, this might confuse our model’s ability of dealing with channels (RGB).</w:t>
+      </w:r>
+    </w:p>
+    <w:p>
+      <w:pPr>
+        <w:spacing w:line="480" w:lineRule="auto"/>
+        <w:rPr>
+          <w:rFonts w:ascii="Times New Roman" w:hAnsi="Times New Roman" w:cs="Times New Roman"/>
+          <w:sz w:val="24"/>
+          <w:szCs w:val="24"/>
+        </w:rPr>
+      </w:pPr>
+    </w:p>
+    <w:p>
+      <w:pPr>
+        <w:spacing w:line="480" w:lineRule="auto"/>
+        <w:rPr>
+          <w:rFonts w:ascii="Times New Roman" w:hAnsi="Times New Roman" w:cs="Times New Roman"/>
+          <w:b/>
+          <w:sz w:val="24"/>
+          <w:szCs w:val="24"/>
+        </w:rPr>
       </w:pPr>
       <w:r>
         <w:rPr>
@@ -1196,13 +1668,21 @@
           <w:sz w:val="24"/>
           <w:szCs w:val="24"/>
         </w:rPr>
-        <w:t>Application Description</w:t>
-      </w:r>
-    </w:p>
-    <w:p>
-      <w:pPr>
-        <w:spacing w:line="480" w:lineRule="auto"/>
-        <w:jc w:val="left"/>
+        <w:t>What We Learned</w:t>
+      </w:r>
+      <w:r>
+        <w:rPr>
+          <w:rFonts w:ascii="Times New Roman" w:hAnsi="Times New Roman" w:cs="Times New Roman"/>
+          <w:b/>
+          <w:sz w:val="24"/>
+          <w:szCs w:val="24"/>
+        </w:rPr>
+        <w:t>:</w:t>
+      </w:r>
+    </w:p>
+    <w:p>
+      <w:pPr>
+        <w:spacing w:line="480" w:lineRule="auto"/>
         <w:rPr>
           <w:rFonts w:ascii="Times New Roman" w:hAnsi="Times New Roman" w:cs="Times New Roman"/>
           <w:sz w:val="24"/>
@@ -1215,407 +1695,106 @@
           <w:sz w:val="24"/>
           <w:szCs w:val="24"/>
         </w:rPr>
-        <w:t>We did implement a ResNet model but for some reason, some of it</w:t>
-      </w:r>
-      <w:r>
-        <w:rPr>
-          <w:rFonts w:ascii="Times New Roman" w:hAnsi="Times New Roman" w:cs="Times New Roman"/>
-          <w:sz w:val="24"/>
-          <w:szCs w:val="24"/>
-        </w:rPr>
-        <w:t>’s layer can’t connect to each other (mat1 don’t match with mat2).</w:t>
-      </w:r>
-      <w:r>
-        <w:rPr>
-          <w:rFonts w:ascii="Times New Roman" w:hAnsi="Times New Roman" w:cs="Times New Roman"/>
-          <w:sz w:val="24"/>
-          <w:szCs w:val="24"/>
-        </w:rPr>
-        <w:t xml:space="preserve"> We implement the normal basic block of ResNet 18/34, and the bottleneck block for ResNet 50/101/152</w:t>
-      </w:r>
-      <w:r>
-        <w:rPr>
-          <w:rFonts w:ascii="Times New Roman" w:hAnsi="Times New Roman" w:cs="Times New Roman"/>
-          <w:sz w:val="24"/>
-          <w:szCs w:val="24"/>
-        </w:rPr>
-        <w:t xml:space="preserve">. </w:t>
-      </w:r>
-      <w:r>
-        <w:rPr>
-          <w:rFonts w:ascii="Times New Roman" w:hAnsi="Times New Roman" w:cs="Times New Roman"/>
-          <w:sz w:val="24"/>
-          <w:szCs w:val="24"/>
-        </w:rPr>
-        <w:t>Our ResNet classes is trying to do a generic model which can fulfill all type of ResNet’s structure. It will make several layer based on the parameter</w:t>
-      </w:r>
-      <w:r>
-        <w:rPr>
-          <w:rFonts w:ascii="Times New Roman" w:hAnsi="Times New Roman" w:cs="Times New Roman"/>
-          <w:sz w:val="24"/>
-          <w:szCs w:val="24"/>
-        </w:rPr>
-        <w:t xml:space="preserve"> (layer_number)</w:t>
-      </w:r>
-      <w:r>
-        <w:rPr>
-          <w:rFonts w:ascii="Times New Roman" w:hAnsi="Times New Roman" w:cs="Times New Roman"/>
-          <w:sz w:val="24"/>
-          <w:szCs w:val="24"/>
-        </w:rPr>
-        <w:t xml:space="preserve"> passed in when it’s object first been initiated. </w:t>
-      </w:r>
-      <w:r>
-        <w:rPr>
-          <w:rFonts w:ascii="Times New Roman" w:hAnsi="Times New Roman" w:cs="Times New Roman"/>
-          <w:sz w:val="24"/>
-          <w:szCs w:val="24"/>
-        </w:rPr>
-        <w:t>So we can use these layer number to control which version of ResNet we want to use.</w:t>
-      </w:r>
-    </w:p>
-    <w:p>
-      <w:pPr>
-        <w:spacing w:line="480" w:lineRule="auto"/>
-        <w:jc w:val="left"/>
+        <w:t>We learned the basic</w:t>
+      </w:r>
+      <w:r>
+        <w:rPr>
+          <w:rFonts w:ascii="Times New Roman" w:hAnsi="Times New Roman" w:cs="Times New Roman"/>
+          <w:sz w:val="24"/>
+          <w:szCs w:val="24"/>
+        </w:rPr>
+        <w:t xml:space="preserve"> structure</w:t>
+      </w:r>
+      <w:r>
         <w:rPr>
           <w:rFonts w:ascii="Times New Roman" w:hAnsi="Times New Roman" w:cs="Times New Roman" w:hint="eastAsia"/>
           <w:sz w:val="24"/>
           <w:szCs w:val="24"/>
         </w:rPr>
-      </w:pPr>
-      <w:r>
-        <w:rPr>
-          <w:rFonts w:ascii="Times New Roman" w:hAnsi="Times New Roman" w:cs="Times New Roman"/>
-          <w:sz w:val="24"/>
-          <w:szCs w:val="24"/>
-        </w:rPr>
-        <w:t>Our data were extracted form a Kaggle website. It’s topic is “Rock Paper Scissors”. The main purpose of this dataset is to let model learn from images of human hands shape of Rock Paper and Scissors. And make a classification prediction of test image which shape is the hand</w:t>
-      </w:r>
-      <w:r>
-        <w:rPr>
-          <w:rFonts w:ascii="Times New Roman" w:hAnsi="Times New Roman" w:cs="Times New Roman"/>
-          <w:sz w:val="24"/>
-          <w:szCs w:val="24"/>
-        </w:rPr>
-        <w:t xml:space="preserve"> represent.</w:t>
-      </w:r>
-      <w:r>
-        <w:rPr>
-          <w:rFonts w:ascii="Times New Roman" w:hAnsi="Times New Roman" w:cs="Times New Roman"/>
-          <w:sz w:val="24"/>
-          <w:szCs w:val="24"/>
-        </w:rPr>
-        <w:t xml:space="preserve"> Image has total number around 1400 (Julien, 2019). We use torchvision.datasets to extract images into ndarrays. By using </w:t>
-      </w:r>
-      <w:r>
-        <w:rPr>
-          <w:rFonts w:ascii="Times New Roman" w:hAnsi="Times New Roman" w:cs="Times New Roman"/>
-          <w:sz w:val="24"/>
-          <w:szCs w:val="24"/>
-        </w:rPr>
-        <w:lastRenderedPageBreak/>
-        <w:t>ImageFolder function from torchvision, it’s easy to extract images lays in different folders (data/scissors, data/rock, etc.). Then we pytorch’s dataloader to load all images with batch size of 8, shuffled and prepare to train/evaluate.</w:t>
-      </w:r>
-    </w:p>
-    <w:p>
-      <w:pPr>
-        <w:spacing w:line="480" w:lineRule="auto"/>
-        <w:jc w:val="left"/>
-        <w:rPr>
-          <w:rFonts w:ascii="Times New Roman" w:hAnsi="Times New Roman" w:cs="Times New Roman"/>
-          <w:sz w:val="24"/>
-          <w:szCs w:val="24"/>
-        </w:rPr>
-      </w:pPr>
-      <w:r>
+        <w:t xml:space="preserve"> of ResNet</w:t>
+      </w:r>
+      <w:r>
+        <w:rPr>
+          <w:rFonts w:ascii="Times New Roman" w:hAnsi="Times New Roman" w:cs="Times New Roman"/>
+          <w:sz w:val="24"/>
+          <w:szCs w:val="24"/>
+        </w:rPr>
+        <w:t xml:space="preserve">. How it pass it’s parameter and perform addition to avoid gradient vanishing. And over-sampling </w:t>
+      </w:r>
+      <w:r>
+        <w:rPr>
+          <w:rFonts w:ascii="Times New Roman" w:hAnsi="Times New Roman" w:cs="Times New Roman"/>
+          <w:sz w:val="24"/>
+          <w:szCs w:val="24"/>
+        </w:rPr>
+        <w:t xml:space="preserve">of our train set. I still think that our feature exacting process is not enough. From what we observe, our data are all 300*200 pixels png image, and all back ground are green. If we can copy and change some images color, rotate images, and add some self made image into training set. It might let our model to perform generically better. </w:t>
+      </w:r>
+    </w:p>
+    <w:p>
+      <w:pPr>
+        <w:spacing w:line="480" w:lineRule="auto"/>
+        <w:rPr>
+          <w:rFonts w:ascii="Times New Roman" w:hAnsi="Times New Roman" w:cs="Times New Roman"/>
+          <w:sz w:val="24"/>
+          <w:szCs w:val="24"/>
+        </w:rPr>
+      </w:pPr>
+    </w:p>
+    <w:p>
+      <w:pPr>
+        <w:spacing w:line="480" w:lineRule="auto"/>
+        <w:rPr>
+          <w:rFonts w:ascii="Times New Roman" w:hAnsi="Times New Roman" w:cs="Times New Roman"/>
+          <w:sz w:val="24"/>
+          <w:szCs w:val="24"/>
+        </w:rPr>
+      </w:pPr>
+    </w:p>
+    <w:p>
+      <w:pPr>
+        <w:spacing w:line="480" w:lineRule="auto"/>
+        <w:rPr>
+          <w:rFonts w:ascii="Times New Roman" w:hAnsi="Times New Roman" w:cs="Times New Roman"/>
+          <w:sz w:val="24"/>
+          <w:szCs w:val="24"/>
+        </w:rPr>
+      </w:pPr>
+    </w:p>
+    <w:p>
+      <w:pPr>
+        <w:spacing w:line="480" w:lineRule="auto"/>
+        <w:rPr>
+          <w:rFonts w:ascii="Times New Roman" w:hAnsi="Times New Roman" w:cs="Times New Roman"/>
+          <w:sz w:val="24"/>
+          <w:szCs w:val="24"/>
+        </w:rPr>
+      </w:pPr>
+    </w:p>
+    <w:p>
+      <w:pPr>
+        <w:spacing w:line="480" w:lineRule="auto"/>
+        <w:rPr>
+          <w:rFonts w:ascii="Times New Roman" w:hAnsi="Times New Roman" w:cs="Times New Roman"/>
+          <w:sz w:val="24"/>
+          <w:szCs w:val="24"/>
+        </w:rPr>
+      </w:pPr>
+    </w:p>
+    <w:p>
+      <w:pPr>
+        <w:spacing w:line="480" w:lineRule="auto"/>
+        <w:rPr>
+          <w:rFonts w:ascii="Times New Roman" w:hAnsi="Times New Roman" w:cs="Times New Roman"/>
+          <w:sz w:val="24"/>
+          <w:szCs w:val="24"/>
+        </w:rPr>
+      </w:pPr>
+    </w:p>
+    <w:p>
+      <w:pPr>
+        <w:spacing w:line="480" w:lineRule="auto"/>
         <w:rPr>
           <w:rFonts w:ascii="Times New Roman" w:hAnsi="Times New Roman" w:cs="Times New Roman" w:hint="eastAsia"/>
-          <w:sz w:val="24"/>
-          <w:szCs w:val="24"/>
-        </w:rPr>
-        <w:t xml:space="preserve">Our model </w:t>
-      </w:r>
-      <w:r>
-        <w:rPr>
-          <w:rFonts w:ascii="Times New Roman" w:hAnsi="Times New Roman" w:cs="Times New Roman"/>
-          <w:sz w:val="24"/>
-          <w:szCs w:val="24"/>
-        </w:rPr>
-        <w:t>was got</w:t>
-      </w:r>
-      <w:r>
-        <w:rPr>
-          <w:rFonts w:ascii="Times New Roman" w:hAnsi="Times New Roman" w:cs="Times New Roman" w:hint="eastAsia"/>
-          <w:sz w:val="24"/>
-          <w:szCs w:val="24"/>
-        </w:rPr>
-        <w:t xml:space="preserve"> directly </w:t>
-      </w:r>
-      <w:r>
-        <w:rPr>
-          <w:rFonts w:ascii="Times New Roman" w:hAnsi="Times New Roman" w:cs="Times New Roman"/>
-          <w:sz w:val="24"/>
-          <w:szCs w:val="24"/>
-        </w:rPr>
-        <w:t>from</w:t>
-      </w:r>
-      <w:r>
-        <w:rPr>
-          <w:rFonts w:ascii="Times New Roman" w:hAnsi="Times New Roman" w:cs="Times New Roman" w:hint="eastAsia"/>
-          <w:sz w:val="24"/>
-          <w:szCs w:val="24"/>
-        </w:rPr>
-        <w:t xml:space="preserve"> pytorch api</w:t>
-      </w:r>
-      <w:r>
-        <w:rPr>
-          <w:rFonts w:ascii="Times New Roman" w:hAnsi="Times New Roman" w:cs="Times New Roman"/>
-          <w:sz w:val="24"/>
-          <w:szCs w:val="24"/>
-        </w:rPr>
-        <w:t xml:space="preserve">. </w:t>
-      </w:r>
-      <w:r>
-        <w:rPr>
-          <w:rFonts w:ascii="Times New Roman" w:hAnsi="Times New Roman" w:cs="Times New Roman"/>
-          <w:sz w:val="24"/>
-          <w:szCs w:val="24"/>
-        </w:rPr>
-        <w:t>We use ResNet18 with pre-trained parameters.</w:t>
-      </w:r>
-      <w:r>
-        <w:rPr>
-          <w:rFonts w:ascii="Times New Roman" w:hAnsi="Times New Roman" w:cs="Times New Roman"/>
-          <w:sz w:val="24"/>
-          <w:szCs w:val="24"/>
-        </w:rPr>
-        <w:t xml:space="preserve"> We choose Cross entropy loss as our loss function. We were thinking about binomial distribution form of maximum likelihoods but seems it only support binary classes. We also choose Stochastic Gradient descent as our optimize function.</w:t>
-      </w:r>
-    </w:p>
-    <w:p>
-      <w:pPr>
-        <w:spacing w:line="480" w:lineRule="auto"/>
-        <w:jc w:val="left"/>
-        <w:rPr>
-          <w:rFonts w:ascii="Times New Roman" w:hAnsi="Times New Roman" w:cs="Times New Roman"/>
-          <w:sz w:val="24"/>
-          <w:szCs w:val="24"/>
-        </w:rPr>
-      </w:pPr>
-      <w:r>
-        <w:rPr>
-          <w:rFonts w:ascii="Times New Roman" w:hAnsi="Times New Roman" w:cs="Times New Roman"/>
-          <w:sz w:val="24"/>
-          <w:szCs w:val="24"/>
-        </w:rPr>
-        <w:t>For further detail of our implementation, please see CSE352_Proj.ipynb</w:t>
-      </w:r>
-      <w:r>
-        <w:rPr>
-          <w:rFonts w:ascii="Times New Roman" w:hAnsi="Times New Roman" w:cs="Times New Roman"/>
-          <w:sz w:val="24"/>
-          <w:szCs w:val="24"/>
-        </w:rPr>
-        <w:t>.</w:t>
-      </w:r>
-    </w:p>
-    <w:p>
-      <w:pPr>
-        <w:spacing w:line="480" w:lineRule="auto"/>
-        <w:jc w:val="left"/>
-        <w:rPr>
-          <w:rFonts w:ascii="Times New Roman" w:hAnsi="Times New Roman" w:cs="Times New Roman"/>
-          <w:sz w:val="24"/>
-          <w:szCs w:val="24"/>
-        </w:rPr>
-      </w:pPr>
-    </w:p>
-    <w:p>
-      <w:pPr>
-        <w:spacing w:line="480" w:lineRule="auto"/>
-        <w:jc w:val="left"/>
-        <w:rPr>
-          <w:rFonts w:ascii="Times New Roman" w:hAnsi="Times New Roman" w:cs="Times New Roman"/>
-          <w:b/>
-          <w:sz w:val="24"/>
-          <w:szCs w:val="24"/>
-        </w:rPr>
-      </w:pPr>
-      <w:r>
-        <w:rPr>
-          <w:rFonts w:ascii="Times New Roman" w:hAnsi="Times New Roman" w:cs="Times New Roman"/>
-          <w:b/>
-          <w:sz w:val="24"/>
-          <w:szCs w:val="24"/>
-        </w:rPr>
-        <w:t>Research</w:t>
-      </w:r>
-    </w:p>
-    <w:p>
-      <w:pPr>
-        <w:spacing w:line="480" w:lineRule="auto"/>
-        <w:jc w:val="left"/>
-        <w:rPr>
-          <w:rFonts w:ascii="Times New Roman" w:hAnsi="Times New Roman" w:cs="Times New Roman"/>
-          <w:sz w:val="24"/>
-          <w:szCs w:val="24"/>
-        </w:rPr>
-      </w:pPr>
-      <w:r>
-        <w:rPr>
-          <w:rFonts w:ascii="Times New Roman" w:hAnsi="Times New Roman" w:cs="Times New Roman" w:hint="eastAsia"/>
-          <w:sz w:val="24"/>
-          <w:szCs w:val="24"/>
-        </w:rPr>
-        <w:t>We compare our trained ResNet with non-tuned raw ResNet18</w:t>
-      </w:r>
-      <w:r>
-        <w:rPr>
-          <w:rFonts w:ascii="Times New Roman" w:hAnsi="Times New Roman" w:cs="Times New Roman"/>
-          <w:sz w:val="24"/>
-          <w:szCs w:val="24"/>
-        </w:rPr>
-        <w:t xml:space="preserve"> of pytorch. Without fine tuning, raw network gave a accuracy of 0%. This is because ResNet18’s last layer doesn’t have 3 classes as what we have. It might have several outputs like: cars, airplanes, flower, orange,</w:t>
-      </w:r>
-      <w:r>
-        <w:rPr>
-          <w:rFonts w:ascii="Times New Roman" w:hAnsi="Times New Roman" w:cs="Times New Roman"/>
-          <w:sz w:val="24"/>
-          <w:szCs w:val="24"/>
-        </w:rPr>
-        <w:t xml:space="preserve"> </w:t>
-      </w:r>
-      <w:r>
-        <w:rPr>
-          <w:rFonts w:ascii="Times New Roman" w:hAnsi="Times New Roman" w:cs="Times New Roman"/>
-          <w:sz w:val="24"/>
-          <w:szCs w:val="24"/>
-        </w:rPr>
-        <w:t xml:space="preserve">etc. Our images might </w:t>
-      </w:r>
-      <w:r>
-        <w:rPr>
-          <w:rFonts w:ascii="Times New Roman" w:hAnsi="Times New Roman" w:cs="Times New Roman"/>
-          <w:sz w:val="24"/>
-          <w:szCs w:val="24"/>
-        </w:rPr>
-        <w:t>classify</w:t>
-      </w:r>
-      <w:r>
-        <w:rPr>
-          <w:rFonts w:ascii="Times New Roman" w:hAnsi="Times New Roman" w:cs="Times New Roman"/>
-          <w:sz w:val="24"/>
-          <w:szCs w:val="24"/>
-        </w:rPr>
-        <w:t xml:space="preserve"> as hands but the class label we got doesn’t match what we want.</w:t>
-      </w:r>
-      <w:r>
-        <w:rPr>
-          <w:rFonts w:ascii="Times New Roman" w:hAnsi="Times New Roman" w:cs="Times New Roman"/>
-          <w:sz w:val="24"/>
-          <w:szCs w:val="24"/>
-        </w:rPr>
-        <w:t xml:space="preserve"> Then I add another layer </w:t>
-      </w:r>
-      <w:r>
-        <w:rPr>
-          <w:rFonts w:ascii="Times New Roman" w:hAnsi="Times New Roman" w:cs="Times New Roman"/>
-          <w:sz w:val="24"/>
-          <w:szCs w:val="24"/>
-        </w:rPr>
-        <w:t>which modified it to output of 3 and it’</w:t>
-      </w:r>
-      <w:r>
-        <w:rPr>
-          <w:rFonts w:ascii="Times New Roman" w:hAnsi="Times New Roman" w:cs="Times New Roman"/>
-          <w:sz w:val="24"/>
-          <w:szCs w:val="24"/>
-        </w:rPr>
-        <w:t>s accuracy rate rais up to 27</w:t>
-      </w:r>
-      <w:r>
-        <w:rPr>
-          <w:rFonts w:ascii="Times New Roman" w:hAnsi="Times New Roman" w:cs="Times New Roman"/>
-          <w:sz w:val="24"/>
-          <w:szCs w:val="24"/>
-        </w:rPr>
-        <w:t>% - 37%</w:t>
-      </w:r>
-      <w:r>
-        <w:rPr>
-          <w:rFonts w:ascii="Times New Roman" w:hAnsi="Times New Roman" w:cs="Times New Roman"/>
-          <w:sz w:val="24"/>
-          <w:szCs w:val="24"/>
-        </w:rPr>
-        <w:t xml:space="preserve">. This number is normal guessing expectation. </w:t>
-      </w:r>
-    </w:p>
-    <w:p>
-      <w:pPr>
-        <w:spacing w:line="480" w:lineRule="auto"/>
-        <w:jc w:val="center"/>
-        <w:rPr>
-          <w:rFonts w:ascii="Times New Roman" w:hAnsi="Times New Roman" w:cs="Times New Roman"/>
-          <w:sz w:val="24"/>
-          <w:szCs w:val="24"/>
-        </w:rPr>
-      </w:pPr>
-      <w:r>
-        <w:rPr>
-          <w:rFonts w:ascii="Times New Roman" w:hAnsi="Times New Roman" w:cs="Times New Roman"/>
-          <w:sz w:val="24"/>
-          <w:szCs w:val="24"/>
-        </w:rPr>
-        <w:t>E(xi) = xi/ sum(x’s)</w:t>
-      </w:r>
-    </w:p>
-    <w:p>
-      <w:pPr>
-        <w:spacing w:line="480" w:lineRule="auto"/>
-        <w:jc w:val="center"/>
-        <w:rPr>
-          <w:rFonts w:ascii="Times New Roman" w:hAnsi="Times New Roman" w:cs="Times New Roman" w:hint="eastAsia"/>
-          <w:sz w:val="24"/>
-          <w:szCs w:val="24"/>
-        </w:rPr>
-      </w:pPr>
-      <w:r>
-        <w:rPr>
-          <w:rFonts w:ascii="Times New Roman" w:hAnsi="Times New Roman" w:cs="Times New Roman"/>
-          <w:sz w:val="24"/>
-          <w:szCs w:val="24"/>
-        </w:rPr>
-        <w:t>In this case: 1/3</w:t>
-      </w:r>
-    </w:p>
-    <w:p>
-      <w:pPr>
-        <w:spacing w:line="480" w:lineRule="auto"/>
-        <w:jc w:val="left"/>
-        <w:rPr>
-          <w:rFonts w:ascii="Times New Roman" w:hAnsi="Times New Roman" w:cs="Times New Roman" w:hint="eastAsia"/>
-          <w:sz w:val="24"/>
-          <w:szCs w:val="24"/>
-        </w:rPr>
-      </w:pPr>
-    </w:p>
-    <w:p>
-      <w:pPr>
-        <w:spacing w:line="480" w:lineRule="auto"/>
-        <w:jc w:val="left"/>
-        <w:rPr>
-          <w:rFonts w:ascii="Times New Roman" w:hAnsi="Times New Roman" w:cs="Times New Roman" w:hint="eastAsia"/>
-          <w:sz w:val="24"/>
-          <w:szCs w:val="24"/>
-        </w:rPr>
-      </w:pPr>
-    </w:p>
-    <w:p>
-      <w:pPr>
-        <w:spacing w:line="480" w:lineRule="auto"/>
-        <w:rPr>
-          <w:rFonts w:ascii="Times New Roman" w:hAnsi="Times New Roman" w:cs="Times New Roman"/>
           <w:sz w:val="24"/>
           <w:szCs w:val="24"/>
         </w:rPr>
@@ -1628,7 +1807,6 @@
         <w:spacing w:line="480" w:lineRule="auto"/>
         <w:rPr>
           <w:rFonts w:ascii="Times New Roman" w:hAnsi="Times New Roman" w:cs="Times New Roman"/>
-          <w:b/>
           <w:sz w:val="24"/>
           <w:szCs w:val="24"/>
         </w:rPr>
@@ -1636,258 +1814,10 @@
       <w:r>
         <w:rPr>
           <w:rFonts w:ascii="Times New Roman" w:hAnsi="Times New Roman" w:cs="Times New Roman" w:hint="eastAsia"/>
-          <w:b/>
           <w:sz w:val="24"/>
           <w:szCs w:val="24"/>
         </w:rPr>
         <w:lastRenderedPageBreak/>
-        <w:t>What We Learned</w:t>
-      </w:r>
-      <w:r>
-        <w:rPr>
-          <w:rFonts w:ascii="Times New Roman" w:hAnsi="Times New Roman" w:cs="Times New Roman"/>
-          <w:b/>
-          <w:sz w:val="24"/>
-          <w:szCs w:val="24"/>
-        </w:rPr>
-        <w:t>:</w:t>
-      </w:r>
-    </w:p>
-    <w:p>
-      <w:pPr>
-        <w:spacing w:line="480" w:lineRule="auto"/>
-        <w:rPr>
-          <w:rFonts w:ascii="Times New Roman" w:hAnsi="Times New Roman" w:cs="Times New Roman"/>
-          <w:sz w:val="24"/>
-          <w:szCs w:val="24"/>
-        </w:rPr>
-      </w:pPr>
-      <w:r>
-        <w:rPr>
-          <w:rFonts w:ascii="Times New Roman" w:hAnsi="Times New Roman" w:cs="Times New Roman" w:hint="eastAsia"/>
-          <w:sz w:val="24"/>
-          <w:szCs w:val="24"/>
-        </w:rPr>
-        <w:t>We learned the basic</w:t>
-      </w:r>
-      <w:r>
-        <w:rPr>
-          <w:rFonts w:ascii="Times New Roman" w:hAnsi="Times New Roman" w:cs="Times New Roman"/>
-          <w:sz w:val="24"/>
-          <w:szCs w:val="24"/>
-        </w:rPr>
-        <w:t xml:space="preserve"> structure</w:t>
-      </w:r>
-      <w:r>
-        <w:rPr>
-          <w:rFonts w:ascii="Times New Roman" w:hAnsi="Times New Roman" w:cs="Times New Roman" w:hint="eastAsia"/>
-          <w:sz w:val="24"/>
-          <w:szCs w:val="24"/>
-        </w:rPr>
-        <w:t xml:space="preserve"> of ResNet</w:t>
-      </w:r>
-      <w:r>
-        <w:rPr>
-          <w:rFonts w:ascii="Times New Roman" w:hAnsi="Times New Roman" w:cs="Times New Roman"/>
-          <w:sz w:val="24"/>
-          <w:szCs w:val="24"/>
-        </w:rPr>
-        <w:t xml:space="preserve">. How it pass it’s parameter and perform addition to avoid gradient vanishing. And over-sampling </w:t>
-      </w:r>
-      <w:r>
-        <w:rPr>
-          <w:rFonts w:ascii="Times New Roman" w:hAnsi="Times New Roman" w:cs="Times New Roman"/>
-          <w:sz w:val="24"/>
-          <w:szCs w:val="24"/>
-        </w:rPr>
-        <w:t xml:space="preserve">of our train set. I still think that our feature exacting process is not enough. From what we observe, our data are all 300*200 pixels png image, and all back ground are green. If we can copy and change some images color, rotate images, and add some self made image into training set. It might let our model to perform generically better. </w:t>
-      </w:r>
-    </w:p>
-    <w:p>
-      <w:pPr>
-        <w:spacing w:line="480" w:lineRule="auto"/>
-        <w:rPr>
-          <w:rFonts w:ascii="Times New Roman" w:hAnsi="Times New Roman" w:cs="Times New Roman"/>
-          <w:sz w:val="24"/>
-          <w:szCs w:val="24"/>
-        </w:rPr>
-      </w:pPr>
-    </w:p>
-    <w:p>
-      <w:pPr>
-        <w:spacing w:line="480" w:lineRule="auto"/>
-        <w:rPr>
-          <w:rFonts w:ascii="Times New Roman" w:hAnsi="Times New Roman" w:cs="Times New Roman"/>
-          <w:sz w:val="24"/>
-          <w:szCs w:val="24"/>
-        </w:rPr>
-      </w:pPr>
-    </w:p>
-    <w:p>
-      <w:pPr>
-        <w:spacing w:line="480" w:lineRule="auto"/>
-        <w:rPr>
-          <w:rFonts w:ascii="Times New Roman" w:hAnsi="Times New Roman" w:cs="Times New Roman"/>
-          <w:sz w:val="24"/>
-          <w:szCs w:val="24"/>
-        </w:rPr>
-      </w:pPr>
-    </w:p>
-    <w:p>
-      <w:pPr>
-        <w:spacing w:line="480" w:lineRule="auto"/>
-        <w:rPr>
-          <w:rFonts w:ascii="Times New Roman" w:hAnsi="Times New Roman" w:cs="Times New Roman"/>
-          <w:sz w:val="24"/>
-          <w:szCs w:val="24"/>
-        </w:rPr>
-      </w:pPr>
-    </w:p>
-    <w:p>
-      <w:pPr>
-        <w:spacing w:line="480" w:lineRule="auto"/>
-        <w:rPr>
-          <w:rFonts w:ascii="Times New Roman" w:hAnsi="Times New Roman" w:cs="Times New Roman"/>
-          <w:sz w:val="24"/>
-          <w:szCs w:val="24"/>
-        </w:rPr>
-      </w:pPr>
-    </w:p>
-    <w:p>
-      <w:pPr>
-        <w:spacing w:line="480" w:lineRule="auto"/>
-        <w:rPr>
-          <w:rFonts w:ascii="Times New Roman" w:hAnsi="Times New Roman" w:cs="Times New Roman"/>
-          <w:sz w:val="24"/>
-          <w:szCs w:val="24"/>
-        </w:rPr>
-      </w:pPr>
-    </w:p>
-    <w:p>
-      <w:pPr>
-        <w:spacing w:line="480" w:lineRule="auto"/>
-        <w:rPr>
-          <w:rFonts w:ascii="Times New Roman" w:hAnsi="Times New Roman" w:cs="Times New Roman"/>
-          <w:sz w:val="24"/>
-          <w:szCs w:val="24"/>
-        </w:rPr>
-      </w:pPr>
-    </w:p>
-    <w:p>
-      <w:pPr>
-        <w:spacing w:line="480" w:lineRule="auto"/>
-        <w:rPr>
-          <w:rFonts w:ascii="Times New Roman" w:hAnsi="Times New Roman" w:cs="Times New Roman"/>
-          <w:sz w:val="24"/>
-          <w:szCs w:val="24"/>
-        </w:rPr>
-      </w:pPr>
-    </w:p>
-    <w:p>
-      <w:pPr>
-        <w:spacing w:line="480" w:lineRule="auto"/>
-        <w:rPr>
-          <w:rFonts w:ascii="Times New Roman" w:hAnsi="Times New Roman" w:cs="Times New Roman"/>
-          <w:sz w:val="24"/>
-          <w:szCs w:val="24"/>
-        </w:rPr>
-      </w:pPr>
-    </w:p>
-    <w:p>
-      <w:pPr>
-        <w:spacing w:line="480" w:lineRule="auto"/>
-        <w:rPr>
-          <w:rFonts w:ascii="Times New Roman" w:hAnsi="Times New Roman" w:cs="Times New Roman"/>
-          <w:sz w:val="24"/>
-          <w:szCs w:val="24"/>
-        </w:rPr>
-      </w:pPr>
-    </w:p>
-    <w:p>
-      <w:pPr>
-        <w:spacing w:line="480" w:lineRule="auto"/>
-        <w:rPr>
-          <w:rFonts w:ascii="Times New Roman" w:hAnsi="Times New Roman" w:cs="Times New Roman"/>
-          <w:sz w:val="24"/>
-          <w:szCs w:val="24"/>
-        </w:rPr>
-      </w:pPr>
-    </w:p>
-    <w:p>
-      <w:pPr>
-        <w:spacing w:line="480" w:lineRule="auto"/>
-        <w:rPr>
-          <w:rFonts w:ascii="Times New Roman" w:hAnsi="Times New Roman" w:cs="Times New Roman"/>
-          <w:sz w:val="24"/>
-          <w:szCs w:val="24"/>
-        </w:rPr>
-      </w:pPr>
-    </w:p>
-    <w:p>
-      <w:pPr>
-        <w:spacing w:line="480" w:lineRule="auto"/>
-        <w:rPr>
-          <w:rFonts w:ascii="Times New Roman" w:hAnsi="Times New Roman" w:cs="Times New Roman"/>
-          <w:sz w:val="24"/>
-          <w:szCs w:val="24"/>
-        </w:rPr>
-      </w:pPr>
-    </w:p>
-    <w:p>
-      <w:pPr>
-        <w:spacing w:line="480" w:lineRule="auto"/>
-        <w:rPr>
-          <w:rFonts w:ascii="Times New Roman" w:hAnsi="Times New Roman" w:cs="Times New Roman"/>
-          <w:sz w:val="24"/>
-          <w:szCs w:val="24"/>
-        </w:rPr>
-      </w:pPr>
-    </w:p>
-    <w:p>
-      <w:pPr>
-        <w:spacing w:line="480" w:lineRule="auto"/>
-        <w:rPr>
-          <w:rFonts w:ascii="Times New Roman" w:hAnsi="Times New Roman" w:cs="Times New Roman"/>
-          <w:sz w:val="24"/>
-          <w:szCs w:val="24"/>
-        </w:rPr>
-      </w:pPr>
-    </w:p>
-    <w:p>
-      <w:pPr>
-        <w:spacing w:line="480" w:lineRule="auto"/>
-        <w:rPr>
-          <w:rFonts w:ascii="Times New Roman" w:hAnsi="Times New Roman" w:cs="Times New Roman"/>
-          <w:sz w:val="24"/>
-          <w:szCs w:val="24"/>
-        </w:rPr>
-      </w:pPr>
-    </w:p>
-    <w:p>
-      <w:pPr>
-        <w:spacing w:line="480" w:lineRule="auto"/>
-        <w:rPr>
-          <w:rFonts w:ascii="Times New Roman" w:hAnsi="Times New Roman" w:cs="Times New Roman"/>
-          <w:sz w:val="24"/>
-          <w:szCs w:val="24"/>
-        </w:rPr>
-      </w:pPr>
-    </w:p>
-    <w:p>
-      <w:pPr>
-        <w:spacing w:line="480" w:lineRule="auto"/>
-        <w:rPr>
-          <w:rFonts w:ascii="Times New Roman" w:hAnsi="Times New Roman" w:cs="Times New Roman"/>
-          <w:sz w:val="24"/>
-          <w:szCs w:val="24"/>
-        </w:rPr>
-      </w:pPr>
-      <w:r>
-        <w:rPr>
-          <w:rFonts w:ascii="Times New Roman" w:hAnsi="Times New Roman" w:cs="Times New Roman" w:hint="eastAsia"/>
-          <w:sz w:val="24"/>
-          <w:szCs w:val="24"/>
-        </w:rPr>
         <w:t>Citation</w:t>
       </w:r>
     </w:p>
@@ -1998,7 +1928,7 @@
       <w:pPr>
         <w:spacing w:line="480" w:lineRule="auto"/>
         <w:rPr>
-          <w:rFonts w:ascii="Times New Roman" w:hAnsi="Times New Roman" w:cs="Times New Roman" w:hint="eastAsia"/>
+          <w:rFonts w:ascii="Times New Roman" w:hAnsi="Times New Roman" w:cs="Times New Roman"/>
           <w:sz w:val="24"/>
           <w:szCs w:val="24"/>
         </w:rPr>
@@ -2072,27 +2002,10 @@
     </w:p>
     <w:p>
       <w:pPr>
-        <w:spacing w:line="480" w:lineRule="auto"/>
-        <w:rPr>
-          <w:rFonts w:ascii="Times New Roman" w:hAnsi="Times New Roman" w:cs="Times New Roman"/>
-          <w:sz w:val="24"/>
-          <w:szCs w:val="24"/>
-        </w:rPr>
-      </w:pPr>
-    </w:p>
-    <w:p>
-      <w:pPr>
-        <w:spacing w:line="480" w:lineRule="auto"/>
-        <w:rPr>
-          <w:rFonts w:ascii="Times New Roman" w:hAnsi="Times New Roman" w:cs="Times New Roman"/>
-          <w:sz w:val="24"/>
-          <w:szCs w:val="24"/>
-        </w:rPr>
-      </w:pPr>
-    </w:p>
-    <w:p>
-      <w:pPr>
         <w:jc w:val="left"/>
+        <w:rPr>
+          <w:rFonts w:hint="eastAsia"/>
+        </w:rPr>
       </w:pPr>
     </w:p>
     <w:sectPr>

</xml_diff>